<commit_message>
Update Instructions docs and pdf
</commit_message>
<xml_diff>
--- a/Instructions and operation manual for RedPitaya.docx
+++ b/Instructions and operation manual for RedPitaya.docx
@@ -15,15 +15,7 @@
         <w:t xml:space="preserve">This software was built starting from </w:t>
       </w:r>
       <w:r>
-        <w:t xml:space="preserve">the Digital PLL made by </w:t>
-      </w:r>
-      <w:proofErr w:type="spellStart"/>
-      <w:r>
-        <w:t>jddes</w:t>
-      </w:r>
-      <w:proofErr w:type="spellEnd"/>
-      <w:r>
-        <w:t xml:space="preserve">. The latter is based on </w:t>
+        <w:t xml:space="preserve">the Digital PLL made by jddes. The latter is based on </w:t>
       </w:r>
       <w:r>
         <w:t xml:space="preserve">the NIST digital control box software for most of the FPGA firmware and all the Python code, and a part of the Red Pitaya software for the Zynq embedded software and FPGA firmware.  </w:t>
@@ -42,15 +34,7 @@
         <w:t>Installation instructions</w:t>
       </w:r>
       <w:r>
-        <w:t xml:space="preserve"> for Windows (for </w:t>
-      </w:r>
-      <w:proofErr w:type="spellStart"/>
-      <w:r>
-        <w:t>MacOSX</w:t>
-      </w:r>
-      <w:proofErr w:type="spellEnd"/>
-      <w:r>
-        <w:t>, see below)</w:t>
+        <w:t xml:space="preserve"> for Windows (for MacOSX, see below)</w:t>
       </w:r>
     </w:p>
     <w:p>
@@ -72,15 +56,7 @@
         <w:t>WinPython-64bit-3.6.1.0Qt5</w:t>
       </w:r>
       <w:r>
-        <w:t xml:space="preserve">. Other versions of </w:t>
-      </w:r>
-      <w:proofErr w:type="spellStart"/>
-      <w:r>
-        <w:t>WinPython</w:t>
-      </w:r>
-      <w:proofErr w:type="spellEnd"/>
-      <w:r>
-        <w:t xml:space="preserve"> or Python</w:t>
+        <w:t>. Other versions of WinPython or Python</w:t>
       </w:r>
       <w:r>
         <w:t xml:space="preserve"> </w:t>
@@ -91,11 +67,9 @@
       <w:r>
         <w:t xml:space="preserve"> </w:t>
       </w:r>
-      <w:proofErr w:type="spellStart"/>
       <w:r>
         <w:t>numpy</w:t>
       </w:r>
-      <w:proofErr w:type="spellEnd"/>
       <w:r>
         <w:t xml:space="preserve"> </w:t>
       </w:r>
@@ -109,23 +83,10 @@
         <w:t>PyQt</w:t>
       </w:r>
       <w:r>
-        <w:t xml:space="preserve">5 + </w:t>
-      </w:r>
-      <w:proofErr w:type="spellStart"/>
-      <w:r>
-        <w:t>pyqtgraph</w:t>
-      </w:r>
-      <w:proofErr w:type="spellEnd"/>
-      <w:r>
-        <w:t xml:space="preserve"> might also </w:t>
-      </w:r>
-      <w:proofErr w:type="gramStart"/>
-      <w:r>
-        <w:t>work, but</w:t>
-      </w:r>
-      <w:proofErr w:type="gramEnd"/>
-      <w:r>
-        <w:t xml:space="preserve"> have never been tested.</w:t>
+        <w:t>5 + pyqtgraph</w:t>
+      </w:r>
+      <w:r>
+        <w:t xml:space="preserve"> might also work, but have never been tested.</w:t>
       </w:r>
     </w:p>
     <w:p>
@@ -141,34 +102,13 @@
         <w:t>Use a SD card image writing tool such as WinDiskImager32 to write the SD card image file "</w:t>
       </w:r>
       <w:r>
-        <w:t>red_pitaya_dpll_2017-05-31.img</w:t>
-      </w:r>
-      <w:r>
-        <w:t>" to a 4 GB SD card that came with the Red Pitaya.  Note that sometimes, SD cards have very slightly differing capacities, and WinDiskImager32 might give an error message saying that the image file does not fit the SD card.  If the size difference is only a very small fraction of 4 GB, you can try truncating the .</w:t>
-      </w:r>
-      <w:proofErr w:type="spellStart"/>
-      <w:r>
-        <w:t>img</w:t>
-      </w:r>
-      <w:proofErr w:type="spellEnd"/>
-      <w:r>
-        <w:t xml:space="preserve"> file to the SD card exact capacity and try again.  The .</w:t>
-      </w:r>
-      <w:proofErr w:type="spellStart"/>
-      <w:r>
-        <w:t>img</w:t>
-      </w:r>
-      <w:proofErr w:type="spellEnd"/>
-      <w:r>
-        <w:t xml:space="preserve"> file contains a sizeable </w:t>
-      </w:r>
-      <w:proofErr w:type="gramStart"/>
-      <w:r>
-        <w:t>amount</w:t>
-      </w:r>
-      <w:proofErr w:type="gramEnd"/>
-      <w:r>
-        <w:t xml:space="preserve"> of zeros at the end of the file and thus truncating it slightly shouldn't affect the operation.</w:t>
+        <w:t>redPitaya_image</w:t>
+      </w:r>
+      <w:r>
+        <w:t>.img</w:t>
+      </w:r>
+      <w:r>
+        <w:t>" to a 4 GB SD card that came with the Red Pitaya.  Note that sometimes, SD cards have very slightly differing capacities, and WinDiskImager32 might give an error message saying that the image file does not fit the SD card.  If the size difference is only a very small fraction of 4 GB, you can try truncating the .img file to the SD card exact capacity and try again.  The .img file contains a sizeable amount of zeros at the end of the file and thus truncating it slightly shouldn't affect the operation.</w:t>
       </w:r>
     </w:p>
     <w:p>
@@ -216,29 +156,8 @@
         <w:t>If connecting directly to a PC running Windows, the Red Pitaya's DHCP client will time out after 20 seconds and start using IP address 192.168.0.150 by default.  This default IP address is configurable by editing the file "</w:t>
       </w:r>
       <w:r>
-        <w:t>/</w:t>
-      </w:r>
-      <w:proofErr w:type="spellStart"/>
-      <w:r>
-        <w:t>etc</w:t>
-      </w:r>
-      <w:proofErr w:type="spellEnd"/>
-      <w:r>
-        <w:t>/</w:t>
-      </w:r>
-      <w:proofErr w:type="spellStart"/>
-      <w:r>
-        <w:t>dhcp</w:t>
-      </w:r>
-      <w:proofErr w:type="spellEnd"/>
-      <w:r>
-        <w:t>/</w:t>
-      </w:r>
-      <w:proofErr w:type="spellStart"/>
-      <w:r>
-        <w:t>dhclient.conf</w:t>
-      </w:r>
-      <w:proofErr w:type="spellEnd"/>
+        <w:t>/etc/dhcp/dhclient.conf</w:t>
+      </w:r>
       <w:r>
         <w:t>" inside the Linux distribution running on the Zynq.</w:t>
       </w:r>
@@ -256,15 +175,7 @@
         <w:jc w:val="both"/>
       </w:pPr>
       <w:r>
-        <w:t>Apply power to the Red Pitaya using the micro-</w:t>
-      </w:r>
-      <w:proofErr w:type="spellStart"/>
-      <w:r>
-        <w:t>usb</w:t>
-      </w:r>
-      <w:proofErr w:type="spellEnd"/>
-      <w:r>
-        <w:t xml:space="preserve"> port and the power supply that came with the Red Pitaya.  Note that the Red Pitaya's supply is capable of providing 2 A and thus a standard PC USB port might not be able to supply enough current for the Red Pitaya and thus using the furnished power supply is recommended.</w:t>
+        <w:t>Apply power to the Red Pitaya using the micro-usb port and the power supply that came with the Red Pitaya.  Note that the Red Pitaya's supply is capable of providing 2 A and thus a standard PC USB port might not be able to supply enough current for the Red Pitaya and thus using the furnished power supply is recommended.</w:t>
       </w:r>
       <w:r>
         <w:t xml:space="preserve">  The Red Pitaya then boots Linux; the process takes roughly 1-2 min before you can connect.</w:t>
@@ -280,15 +191,7 @@
         <w:jc w:val="both"/>
       </w:pPr>
       <w:r>
-        <w:t xml:space="preserve">Open Spyder (Python IDE that comes with </w:t>
-      </w:r>
-      <w:proofErr w:type="spellStart"/>
-      <w:r>
-        <w:t>WinPython</w:t>
-      </w:r>
-      <w:proofErr w:type="spellEnd"/>
-      <w:r>
-        <w:t xml:space="preserve">) and run </w:t>
+        <w:t xml:space="preserve">Open Spyder (Python IDE that comes with WinPython) and run </w:t>
       </w:r>
       <w:r>
         <w:rPr>
@@ -386,15 +289,7 @@
         <w:t>If your network uses a different subnet than 192.168.0.XXX, for example 192.168.1.XXX, yo</w:t>
       </w:r>
       <w:r>
-        <w:t>u need to change the content in the textbox next to "UDP Broadcast address" to the correct broadcast address.  This is always equal to an address that has the first part equal to your network's subnet, and the last number(s) to "255".  This broadcast mechanism is used to automatically detect all Red Pitaya's on the network by sending a broadcast packet, to which a program inside Linux (</w:t>
-      </w:r>
-      <w:proofErr w:type="spellStart"/>
-      <w:r>
-        <w:t>udp_discovery</w:t>
-      </w:r>
-      <w:proofErr w:type="spellEnd"/>
-      <w:r>
-        <w:t>) will answer, allowing to figure out the Red Pitaya's IP and MAC addresses (used as a unique serial number for storing configuration files).</w:t>
+        <w:t>u need to change the content in the textbox next to "UDP Broadcast address" to the correct broadcast address.  This is always equal to an address that has the first part equal to your network's subnet, and the last number(s) to "255".  This broadcast mechanism is used to automatically detect all Red Pitaya's on the network by sending a broadcast packet, to which a program inside Linux (udp_discovery) will answer, allowing to figure out the Red Pitaya's IP and MAC addresses (used as a unique serial number for storing configuration files).</w:t>
       </w:r>
     </w:p>
     <w:p>
@@ -410,15 +305,7 @@
         <w:t>You might have an issue with your Windows Firewall configuration.  You need to make sure to allow the python executable (python.exe inside "</w:t>
       </w:r>
       <w:r>
-        <w:t xml:space="preserve"> WinPython-64bit-3.6.1.0Qt5\python-3.6.</w:t>
-      </w:r>
-      <w:proofErr w:type="gramStart"/>
-      <w:r>
-        <w:t>1.amd</w:t>
-      </w:r>
-      <w:proofErr w:type="gramEnd"/>
-      <w:r>
-        <w:t>64</w:t>
+        <w:t xml:space="preserve"> WinPython-64bit-3.6.1.0Qt5\python-3.6.1.amd64</w:t>
       </w:r>
       <w:r>
         <w:t>") to receive all UDP packets from any port</w:t>
@@ -511,14 +398,27 @@
       <w:r>
         <w:t xml:space="preserve">Figure </w:t>
       </w:r>
-      <w:fldSimple w:instr=" SEQ Figure \* ARABIC ">
-        <w:r>
-          <w:rPr>
-            <w:noProof/>
-          </w:rPr>
-          <w:t>1</w:t>
-        </w:r>
-      </w:fldSimple>
+      <w:r>
+        <w:fldChar w:fldCharType="begin"/>
+      </w:r>
+      <w:r>
+        <w:instrText xml:space="preserve"> SEQ Figure \* ARABIC </w:instrText>
+      </w:r>
+      <w:r>
+        <w:fldChar w:fldCharType="separate"/>
+      </w:r>
+      <w:r>
+        <w:rPr>
+          <w:noProof/>
+        </w:rPr>
+        <w:t>1</w:t>
+      </w:r>
+      <w:r>
+        <w:rPr>
+          <w:noProof/>
+        </w:rPr>
+        <w:fldChar w:fldCharType="end"/>
+      </w:r>
       <w:r>
         <w:t xml:space="preserve"> - First window that opens after running </w:t>
       </w:r>
@@ -584,24 +484,29 @@
       <w:r>
         <w:t xml:space="preserve">Figure </w:t>
       </w:r>
-      <w:fldSimple w:instr=" SEQ Figure \* ARABIC ">
-        <w:r>
-          <w:rPr>
-            <w:noProof/>
-          </w:rPr>
-          <w:t>2</w:t>
-        </w:r>
-      </w:fldSimple>
-      <w:r>
-        <w:t xml:space="preserve"> - Example entry in Windows Firewall with advanced security (tested on Windows 10) to allow the </w:t>
-      </w:r>
-      <w:proofErr w:type="spellStart"/>
-      <w:r>
-        <w:t>udp</w:t>
-      </w:r>
-      <w:proofErr w:type="spellEnd"/>
-      <w:r>
-        <w:t>-discovery mechanism to work.</w:t>
+      <w:r>
+        <w:fldChar w:fldCharType="begin"/>
+      </w:r>
+      <w:r>
+        <w:instrText xml:space="preserve"> SEQ Figure \* ARABIC </w:instrText>
+      </w:r>
+      <w:r>
+        <w:fldChar w:fldCharType="separate"/>
+      </w:r>
+      <w:r>
+        <w:rPr>
+          <w:noProof/>
+        </w:rPr>
+        <w:t>2</w:t>
+      </w:r>
+      <w:r>
+        <w:rPr>
+          <w:noProof/>
+        </w:rPr>
+        <w:fldChar w:fldCharType="end"/>
+      </w:r>
+      <w:r>
+        <w:t xml:space="preserve"> - Example entry in Windows Firewall with advanced security (tested on Windows 10) to allow the udp-discovery mechanism to work.</w:t>
       </w:r>
     </w:p>
     <w:p>
@@ -671,14 +576,27 @@
       <w:r>
         <w:t xml:space="preserve">Figure </w:t>
       </w:r>
-      <w:fldSimple w:instr=" SEQ Figure \* ARABIC ">
-        <w:r>
-          <w:rPr>
-            <w:noProof/>
-          </w:rPr>
-          <w:t>3</w:t>
-        </w:r>
-      </w:fldSimple>
+      <w:r>
+        <w:fldChar w:fldCharType="begin"/>
+      </w:r>
+      <w:r>
+        <w:instrText xml:space="preserve"> SEQ Figure \* ARABIC </w:instrText>
+      </w:r>
+      <w:r>
+        <w:fldChar w:fldCharType="separate"/>
+      </w:r>
+      <w:r>
+        <w:rPr>
+          <w:noProof/>
+        </w:rPr>
+        <w:t>3</w:t>
+      </w:r>
+      <w:r>
+        <w:rPr>
+          <w:noProof/>
+        </w:rPr>
+        <w:fldChar w:fldCharType="end"/>
+      </w:r>
       <w:r>
         <w:t xml:space="preserve"> - Main user interface. </w:t>
       </w:r>
@@ -737,23 +655,7 @@
         <w:pStyle w:val="Titre2"/>
       </w:pPr>
       <w:r>
-        <w:t xml:space="preserve">Installation instruction for </w:t>
-      </w:r>
-      <w:proofErr w:type="spellStart"/>
-      <w:r>
-        <w:t>MaxOSX</w:t>
-      </w:r>
-      <w:proofErr w:type="spellEnd"/>
-      <w:r>
-        <w:t xml:space="preserve"> for </w:t>
-      </w:r>
-      <w:proofErr w:type="spellStart"/>
-      <w:r>
-        <w:t>Python+packages</w:t>
-      </w:r>
-      <w:proofErr w:type="spellEnd"/>
-      <w:r>
-        <w:t xml:space="preserve"> - </w:t>
+        <w:t xml:space="preserve">Installation instruction for MaxOSX for Python+packages - </w:t>
       </w:r>
       <w:r>
         <w:t>Quick version</w:t>
@@ -898,44 +800,8 @@
         <w:rPr>
           <w:rFonts w:ascii="Helvetica" w:hAnsi="Helvetica" w:cs="Helvetica"/>
         </w:rPr>
-        <w:t>/Library/Frameworks/</w:t>
-      </w:r>
-      <w:proofErr w:type="spellStart"/>
-      <w:r>
-        <w:rPr>
-          <w:rFonts w:ascii="Helvetica" w:hAnsi="Helvetica" w:cs="Helvetica"/>
-        </w:rPr>
-        <w:t>Python.framework</w:t>
-      </w:r>
-      <w:proofErr w:type="spellEnd"/>
-      <w:r>
-        <w:rPr>
-          <w:rFonts w:ascii="Helvetica" w:hAnsi="Helvetica" w:cs="Helvetica"/>
-        </w:rPr>
-        <w:t xml:space="preserve">/Versions/3.6/bin/pip3 install </w:t>
-      </w:r>
-      <w:proofErr w:type="spellStart"/>
-      <w:r>
-        <w:rPr>
-          <w:rFonts w:ascii="Helvetica" w:hAnsi="Helvetica" w:cs="Helvetica"/>
-        </w:rPr>
-        <w:t>scipy</w:t>
-      </w:r>
-      <w:proofErr w:type="spellEnd"/>
-      <w:r>
-        <w:rPr>
-          <w:rFonts w:ascii="Helvetica" w:hAnsi="Helvetica" w:cs="Helvetica"/>
-        </w:rPr>
-        <w:t xml:space="preserve"> matplotlib PyQt5 </w:t>
-      </w:r>
-      <w:proofErr w:type="spellStart"/>
-      <w:r>
-        <w:rPr>
-          <w:rFonts w:ascii="Helvetica" w:hAnsi="Helvetica" w:cs="Helvetica"/>
-        </w:rPr>
-        <w:t>pyqtgraph</w:t>
-      </w:r>
-      <w:proofErr w:type="spellEnd"/>
+        <w:t>/Library/Frameworks/Python.framework/Versions/3.6/bin/pip3 install scipy matplotlib PyQt5 pyqtgraph</w:t>
+      </w:r>
     </w:p>
     <w:p>
       <w:pPr>
@@ -1304,21 +1170,7 @@
         <w:rPr>
           <w:u w:color="386EFF"/>
         </w:rPr>
-        <w:t xml:space="preserve">Installation instructions </w:t>
-      </w:r>
-      <w:proofErr w:type="spellStart"/>
-      <w:r>
-        <w:rPr>
-          <w:u w:color="386EFF"/>
-        </w:rPr>
-        <w:t>Python+packages</w:t>
-      </w:r>
-      <w:proofErr w:type="spellEnd"/>
-      <w:r>
-        <w:rPr>
-          <w:u w:color="386EFF"/>
-        </w:rPr>
-        <w:t xml:space="preserve"> for Mac OS X – </w:t>
+        <w:t xml:space="preserve">Installation instructions Python+packages for Mac OS X – </w:t>
       </w:r>
       <w:r>
         <w:rPr>
@@ -1662,29 +1514,7 @@
           <w:szCs w:val="24"/>
           <w:u w:color="386EFF"/>
         </w:rPr>
-        <w:t xml:space="preserve">In your applications folder, you’ll have a Python3.X folder containing a rather simple integrated development environment (IDLE) that you can use to write </w:t>
-      </w:r>
-      <w:proofErr w:type="gramStart"/>
-      <w:r>
-        <w:rPr>
-          <w:rFonts w:ascii="Helvetica" w:hAnsi="Helvetica" w:cs="Helvetica"/>
-          <w:kern w:val="1"/>
-          <w:sz w:val="24"/>
-          <w:szCs w:val="24"/>
-          <w:u w:color="386EFF"/>
-        </w:rPr>
-        <w:t>an</w:t>
-      </w:r>
-      <w:proofErr w:type="gramEnd"/>
-      <w:r>
-        <w:rPr>
-          <w:rFonts w:ascii="Helvetica" w:hAnsi="Helvetica" w:cs="Helvetica"/>
-          <w:kern w:val="1"/>
-          <w:sz w:val="24"/>
-          <w:szCs w:val="24"/>
-          <w:u w:color="386EFF"/>
-        </w:rPr>
-        <w:t xml:space="preserve"> run python scripts/programs. </w:t>
+        <w:t xml:space="preserve">In your applications folder, you’ll have a Python3.X folder containing a rather simple integrated development environment (IDLE) that you can use to write an run python scripts/programs. </w:t>
       </w:r>
     </w:p>
     <w:p>
@@ -1754,29 +1584,7 @@
           <w:szCs w:val="24"/>
           <w:u w:color="386EFF"/>
         </w:rPr>
-        <w:t>This encapsulated python version looks for its packages and related files in Library/Frameworks/</w:t>
-      </w:r>
-      <w:proofErr w:type="spellStart"/>
-      <w:r>
-        <w:rPr>
-          <w:rFonts w:ascii="Helvetica" w:hAnsi="Helvetica" w:cs="Helvetica"/>
-          <w:kern w:val="1"/>
-          <w:sz w:val="24"/>
-          <w:szCs w:val="24"/>
-          <w:u w:color="386EFF"/>
-        </w:rPr>
-        <w:t>Python.framework</w:t>
-      </w:r>
-      <w:proofErr w:type="spellEnd"/>
-      <w:r>
-        <w:rPr>
-          <w:rFonts w:ascii="Helvetica" w:hAnsi="Helvetica" w:cs="Helvetica"/>
-          <w:kern w:val="1"/>
-          <w:sz w:val="24"/>
-          <w:szCs w:val="24"/>
-          <w:u w:color="386EFF"/>
-        </w:rPr>
-        <w:t>/Versions/3.X</w:t>
+        <w:t>This encapsulated python version looks for its packages and related files in Library/Frameworks/Python.framework/Versions/3.X</w:t>
       </w:r>
     </w:p>
     <w:p>
@@ -1846,29 +1654,7 @@
           <w:szCs w:val="24"/>
           <w:u w:color="386EFF"/>
         </w:rPr>
-        <w:t xml:space="preserve">Each installed version of this packaged MacOS python distribution will look for files in the correspondingly numbered version folder, meaning that you can easily have several </w:t>
-      </w:r>
-      <w:proofErr w:type="gramStart"/>
-      <w:r>
-        <w:rPr>
-          <w:rFonts w:ascii="Helvetica" w:hAnsi="Helvetica" w:cs="Helvetica"/>
-          <w:kern w:val="1"/>
-          <w:sz w:val="24"/>
-          <w:szCs w:val="24"/>
-          <w:u w:color="386EFF"/>
-        </w:rPr>
-        <w:t>non interfering</w:t>
-      </w:r>
-      <w:proofErr w:type="gramEnd"/>
-      <w:r>
-        <w:rPr>
-          <w:rFonts w:ascii="Helvetica" w:hAnsi="Helvetica" w:cs="Helvetica"/>
-          <w:kern w:val="1"/>
-          <w:sz w:val="24"/>
-          <w:szCs w:val="24"/>
-          <w:u w:color="386EFF"/>
-        </w:rPr>
-        <w:t xml:space="preserve"> versions simultaneously installed. </w:t>
+        <w:t xml:space="preserve">Each installed version of this packaged MacOS python distribution will look for files in the correspondingly numbered version folder, meaning that you can easily have several non interfering versions simultaneously installed. </w:t>
       </w:r>
     </w:p>
     <w:p>
@@ -2344,25 +2130,7 @@
           <w:kern w:val="1"/>
           <w:u w:color="386EFF"/>
         </w:rPr>
-        <w:t>/Library/Frameworks/</w:t>
-      </w:r>
-      <w:proofErr w:type="spellStart"/>
-      <w:r>
-        <w:rPr>
-          <w:rFonts w:ascii="Helvetica" w:hAnsi="Helvetica" w:cs="Helvetica"/>
-          <w:kern w:val="1"/>
-          <w:u w:color="386EFF"/>
-        </w:rPr>
-        <w:t>Python.framework</w:t>
-      </w:r>
-      <w:proofErr w:type="spellEnd"/>
-      <w:r>
-        <w:rPr>
-          <w:rFonts w:ascii="Helvetica" w:hAnsi="Helvetica" w:cs="Helvetica"/>
-          <w:kern w:val="1"/>
-          <w:u w:color="386EFF"/>
-        </w:rPr>
-        <w:t xml:space="preserve">/Versions/3.x/bin/pip3 </w:t>
+        <w:t xml:space="preserve">/Library/Frameworks/Python.framework/Versions/3.x/bin/pip3 </w:t>
       </w:r>
     </w:p>
     <w:p>
@@ -2432,29 +2200,7 @@
           <w:szCs w:val="24"/>
           <w:u w:color="386EFF"/>
         </w:rPr>
-        <w:t xml:space="preserve">Open a terminal window, </w:t>
-      </w:r>
-      <w:proofErr w:type="gramStart"/>
-      <w:r>
-        <w:rPr>
-          <w:rFonts w:ascii="Helvetica" w:hAnsi="Helvetica" w:cs="Helvetica"/>
-          <w:kern w:val="1"/>
-          <w:sz w:val="24"/>
-          <w:szCs w:val="24"/>
-          <w:u w:color="386EFF"/>
-        </w:rPr>
-        <w:t>The</w:t>
-      </w:r>
-      <w:proofErr w:type="gramEnd"/>
-      <w:r>
-        <w:rPr>
-          <w:rFonts w:ascii="Helvetica" w:hAnsi="Helvetica" w:cs="Helvetica"/>
-          <w:kern w:val="1"/>
-          <w:sz w:val="24"/>
-          <w:szCs w:val="24"/>
-          <w:u w:color="386EFF"/>
-        </w:rPr>
-        <w:t xml:space="preserve"> command below should install commonly needed libraries:</w:t>
+        <w:t>Open a terminal window, The command below should install commonly needed libraries:</w:t>
       </w:r>
     </w:p>
     <w:p>
@@ -2520,115 +2266,7 @@
           <w:kern w:val="1"/>
           <w:u w:color="386EFF"/>
         </w:rPr>
-        <w:t>/Library/Frameworks/</w:t>
-      </w:r>
-      <w:proofErr w:type="spellStart"/>
-      <w:r>
-        <w:rPr>
-          <w:rFonts w:ascii="Helvetica" w:hAnsi="Helvetica" w:cs="Helvetica"/>
-          <w:kern w:val="1"/>
-          <w:u w:color="386EFF"/>
-        </w:rPr>
-        <w:t>Python.framework</w:t>
-      </w:r>
-      <w:proofErr w:type="spellEnd"/>
-      <w:r>
-        <w:rPr>
-          <w:rFonts w:ascii="Helvetica" w:hAnsi="Helvetica" w:cs="Helvetica"/>
-          <w:kern w:val="1"/>
-          <w:u w:color="386EFF"/>
-        </w:rPr>
-        <w:t xml:space="preserve">/Versions/3.6/bin/pip3 install </w:t>
-      </w:r>
-      <w:proofErr w:type="spellStart"/>
-      <w:r>
-        <w:rPr>
-          <w:rFonts w:ascii="Helvetica" w:hAnsi="Helvetica" w:cs="Helvetica"/>
-          <w:kern w:val="1"/>
-          <w:u w:color="386EFF"/>
-        </w:rPr>
-        <w:t>numpy</w:t>
-      </w:r>
-      <w:proofErr w:type="spellEnd"/>
-      <w:r>
-        <w:rPr>
-          <w:rFonts w:ascii="Helvetica" w:hAnsi="Helvetica" w:cs="Helvetica"/>
-          <w:kern w:val="1"/>
-          <w:u w:color="386EFF"/>
-        </w:rPr>
-        <w:t xml:space="preserve"> </w:t>
-      </w:r>
-      <w:proofErr w:type="spellStart"/>
-      <w:r>
-        <w:rPr>
-          <w:rFonts w:ascii="Helvetica" w:hAnsi="Helvetica" w:cs="Helvetica"/>
-          <w:kern w:val="1"/>
-          <w:u w:color="386EFF"/>
-        </w:rPr>
-        <w:t>scipy</w:t>
-      </w:r>
-      <w:proofErr w:type="spellEnd"/>
-      <w:r>
-        <w:rPr>
-          <w:rFonts w:ascii="Helvetica" w:hAnsi="Helvetica" w:cs="Helvetica"/>
-          <w:kern w:val="1"/>
-          <w:u w:color="386EFF"/>
-        </w:rPr>
-        <w:t xml:space="preserve"> matplotlib </w:t>
-      </w:r>
-      <w:proofErr w:type="spellStart"/>
-      <w:r>
-        <w:rPr>
-          <w:rFonts w:ascii="Helvetica" w:hAnsi="Helvetica" w:cs="Helvetica"/>
-          <w:kern w:val="1"/>
-          <w:u w:color="386EFF"/>
-        </w:rPr>
-        <w:t>ipython</w:t>
-      </w:r>
-      <w:proofErr w:type="spellEnd"/>
-      <w:r>
-        <w:rPr>
-          <w:rFonts w:ascii="Helvetica" w:hAnsi="Helvetica" w:cs="Helvetica"/>
-          <w:kern w:val="1"/>
-          <w:u w:color="386EFF"/>
-        </w:rPr>
-        <w:t xml:space="preserve"> </w:t>
-      </w:r>
-      <w:proofErr w:type="spellStart"/>
-      <w:r>
-        <w:rPr>
-          <w:rFonts w:ascii="Helvetica" w:hAnsi="Helvetica" w:cs="Helvetica"/>
-          <w:kern w:val="1"/>
-          <w:u w:color="386EFF"/>
-        </w:rPr>
-        <w:t>jupyter</w:t>
-      </w:r>
-      <w:proofErr w:type="spellEnd"/>
-      <w:r>
-        <w:rPr>
-          <w:rFonts w:ascii="Helvetica" w:hAnsi="Helvetica" w:cs="Helvetica"/>
-          <w:kern w:val="1"/>
-          <w:u w:color="386EFF"/>
-        </w:rPr>
-        <w:t xml:space="preserve"> pandas </w:t>
-      </w:r>
-      <w:proofErr w:type="spellStart"/>
-      <w:r>
-        <w:rPr>
-          <w:rFonts w:ascii="Helvetica" w:hAnsi="Helvetica" w:cs="Helvetica"/>
-          <w:kern w:val="1"/>
-          <w:u w:color="386EFF"/>
-        </w:rPr>
-        <w:t>sympy</w:t>
-      </w:r>
-      <w:proofErr w:type="spellEnd"/>
-      <w:r>
-        <w:rPr>
-          <w:rFonts w:ascii="Helvetica" w:hAnsi="Helvetica" w:cs="Helvetica"/>
-          <w:kern w:val="1"/>
-          <w:u w:color="386EFF"/>
-        </w:rPr>
-        <w:t xml:space="preserve"> nose</w:t>
+        <w:t>/Library/Frameworks/Python.framework/Versions/3.6/bin/pip3 install numpy scipy matplotlib ipython jupyter pandas sympy nose</w:t>
       </w:r>
     </w:p>
     <w:p>
@@ -2708,25 +2346,7 @@
           <w:kern w:val="1"/>
           <w:u w:color="386EFF"/>
         </w:rPr>
-        <w:t xml:space="preserve"> apple </w:t>
-      </w:r>
-      <w:proofErr w:type="spellStart"/>
-      <w:r>
-        <w:rPr>
-          <w:rFonts w:ascii="Helvetica" w:hAnsi="Helvetica" w:cs="Helvetica"/>
-          <w:kern w:val="1"/>
-          <w:u w:color="386EFF"/>
-        </w:rPr>
-        <w:t>developper</w:t>
-      </w:r>
-      <w:proofErr w:type="spellEnd"/>
-      <w:r>
-        <w:rPr>
-          <w:rFonts w:ascii="Helvetica" w:hAnsi="Helvetica" w:cs="Helvetica"/>
-          <w:kern w:val="1"/>
-          <w:u w:color="386EFF"/>
-        </w:rPr>
-        <w:t xml:space="preserve"> tools, just accept</w:t>
+        <w:t xml:space="preserve"> apple developper tools, just accept</w:t>
       </w:r>
     </w:p>
     <w:p>
@@ -2918,43 +2538,7 @@
           <w:kern w:val="1"/>
           <w:u w:color="386EFF"/>
         </w:rPr>
-        <w:t>If you can see folders named “</w:t>
-      </w:r>
-      <w:proofErr w:type="spellStart"/>
-      <w:r>
-        <w:rPr>
-          <w:rFonts w:ascii="Helvetica" w:hAnsi="Helvetica" w:cs="Helvetica"/>
-          <w:kern w:val="1"/>
-          <w:u w:color="386EFF"/>
-        </w:rPr>
-        <w:t>numpy</w:t>
-      </w:r>
-      <w:proofErr w:type="spellEnd"/>
-      <w:r>
-        <w:rPr>
-          <w:rFonts w:ascii="Helvetica" w:hAnsi="Helvetica" w:cs="Helvetica"/>
-          <w:kern w:val="1"/>
-          <w:u w:color="386EFF"/>
-        </w:rPr>
-        <w:t>” and “</w:t>
-      </w:r>
-      <w:proofErr w:type="spellStart"/>
-      <w:r>
-        <w:rPr>
-          <w:rFonts w:ascii="Helvetica" w:hAnsi="Helvetica" w:cs="Helvetica"/>
-          <w:kern w:val="1"/>
-          <w:u w:color="386EFF"/>
-        </w:rPr>
-        <w:t>mathplotlib</w:t>
-      </w:r>
-      <w:proofErr w:type="spellEnd"/>
-      <w:r>
-        <w:rPr>
-          <w:rFonts w:ascii="Helvetica" w:hAnsi="Helvetica" w:cs="Helvetica"/>
-          <w:kern w:val="1"/>
-          <w:u w:color="386EFF"/>
-        </w:rPr>
-        <w:t>”, then the installation worked</w:t>
+        <w:t>If you can see folders named “numpy” and “mathplotlib”, then the installation worked</w:t>
       </w:r>
     </w:p>
     <w:p>
@@ -3026,59 +2610,7 @@
           <w:szCs w:val="24"/>
           <w:u w:color="386EFF"/>
         </w:rPr>
-        <w:t xml:space="preserve">Installing </w:t>
-      </w:r>
-      <w:proofErr w:type="spellStart"/>
-      <w:r>
-        <w:rPr>
-          <w:rFonts w:ascii="Helvetica" w:hAnsi="Helvetica" w:cs="Helvetica"/>
-          <w:b/>
-          <w:bCs/>
-          <w:kern w:val="1"/>
-          <w:sz w:val="24"/>
-          <w:szCs w:val="24"/>
-          <w:u w:color="386EFF"/>
-        </w:rPr>
-        <w:t>pyQt</w:t>
-      </w:r>
-      <w:proofErr w:type="spellEnd"/>
-      <w:r>
-        <w:rPr>
-          <w:rFonts w:ascii="Helvetica" w:hAnsi="Helvetica" w:cs="Helvetica"/>
-          <w:b/>
-          <w:bCs/>
-          <w:kern w:val="1"/>
-          <w:sz w:val="24"/>
-          <w:szCs w:val="24"/>
-          <w:u w:color="386EFF"/>
-        </w:rPr>
-        <w:t xml:space="preserve"> and </w:t>
-      </w:r>
-      <w:proofErr w:type="spellStart"/>
-      <w:r>
-        <w:rPr>
-          <w:rFonts w:ascii="Helvetica" w:hAnsi="Helvetica" w:cs="Helvetica"/>
-          <w:b/>
-          <w:bCs/>
-          <w:kern w:val="1"/>
-          <w:sz w:val="24"/>
-          <w:szCs w:val="24"/>
-          <w:u w:color="386EFF"/>
-        </w:rPr>
-        <w:t>pyqt</w:t>
-      </w:r>
-      <w:proofErr w:type="spellEnd"/>
-      <w:r>
-        <w:rPr>
-          <w:rFonts w:ascii="Helvetica" w:hAnsi="Helvetica" w:cs="Helvetica"/>
-          <w:b/>
-          <w:bCs/>
-          <w:kern w:val="1"/>
-          <w:sz w:val="24"/>
-          <w:szCs w:val="24"/>
-          <w:u w:color="386EFF"/>
-        </w:rPr>
-        <w:t xml:space="preserve"> graph</w:t>
+        <w:t>Installing pyQt and pyqt graph</w:t>
       </w:r>
     </w:p>
     <w:p>
@@ -3146,36 +2678,8 @@
           <w:kern w:val="1"/>
           <w:u w:color="386EFF"/>
         </w:rPr>
-        <w:t>/Library/Frameworks/</w:t>
-      </w:r>
-      <w:proofErr w:type="spellStart"/>
-      <w:r>
-        <w:rPr>
-          <w:rFonts w:ascii="Helvetica" w:hAnsi="Helvetica" w:cs="Helvetica"/>
-          <w:kern w:val="1"/>
-          <w:u w:color="386EFF"/>
-        </w:rPr>
-        <w:t>Python.framework</w:t>
-      </w:r>
-      <w:proofErr w:type="spellEnd"/>
-      <w:r>
-        <w:rPr>
-          <w:rFonts w:ascii="Helvetica" w:hAnsi="Helvetica" w:cs="Helvetica"/>
-          <w:kern w:val="1"/>
-          <w:u w:color="386EFF"/>
-        </w:rPr>
-        <w:t xml:space="preserve">/Versions/3.x/bin/pip3 install PyQt5 </w:t>
-      </w:r>
-      <w:proofErr w:type="spellStart"/>
-      <w:r>
-        <w:rPr>
-          <w:rFonts w:ascii="Helvetica" w:hAnsi="Helvetica" w:cs="Helvetica"/>
-          <w:kern w:val="1"/>
-          <w:u w:color="386EFF"/>
-        </w:rPr>
-        <w:t>pyqtgraph</w:t>
-      </w:r>
-      <w:proofErr w:type="spellEnd"/>
+        <w:t>/Library/Frameworks/Python.framework/Versions/3.x/bin/pip3 install PyQt5 pyqtgraph</w:t>
+      </w:r>
     </w:p>
     <w:p>
       <w:pPr>
@@ -3238,36 +2742,8 @@
           <w:kern w:val="1"/>
           <w:u w:color="386EFF"/>
         </w:rPr>
-        <w:t>/Library/Frameworks/</w:t>
-      </w:r>
-      <w:proofErr w:type="spellStart"/>
-      <w:r>
-        <w:rPr>
-          <w:rFonts w:ascii="Helvetica" w:hAnsi="Helvetica" w:cs="Helvetica"/>
-          <w:kern w:val="1"/>
-          <w:u w:color="386EFF"/>
-        </w:rPr>
-        <w:t>Python.framework</w:t>
-      </w:r>
-      <w:proofErr w:type="spellEnd"/>
-      <w:r>
-        <w:rPr>
-          <w:rFonts w:ascii="Helvetica" w:hAnsi="Helvetica" w:cs="Helvetica"/>
-          <w:kern w:val="1"/>
-          <w:u w:color="386EFF"/>
-        </w:rPr>
-        <w:t xml:space="preserve">/Versions/3.6/bin/pip3 install </w:t>
-      </w:r>
-      <w:proofErr w:type="spellStart"/>
-      <w:r>
-        <w:rPr>
-          <w:rFonts w:ascii="Helvetica" w:hAnsi="Helvetica" w:cs="Helvetica"/>
-          <w:kern w:val="1"/>
-          <w:u w:color="386EFF"/>
-        </w:rPr>
-        <w:t>pyqtgraph</w:t>
-      </w:r>
-      <w:proofErr w:type="spellEnd"/>
+        <w:t>/Library/Frameworks/Python.framework/Versions/3.6/bin/pip3 install pyqtgraph</w:t>
+      </w:r>
     </w:p>
     <w:p>
       <w:pPr>
@@ -3330,18 +2806,8 @@
           <w:kern w:val="1"/>
           <w:u w:color="386EFF"/>
         </w:rPr>
-        <w:t xml:space="preserve">This should install PyQt5, SIP and </w:t>
-      </w:r>
-      <w:proofErr w:type="spellStart"/>
-      <w:r>
-        <w:rPr>
-          <w:rFonts w:ascii="Helvetica" w:hAnsi="Helvetica" w:cs="Helvetica"/>
-          <w:kern w:val="1"/>
-          <w:u w:color="386EFF"/>
-        </w:rPr>
-        <w:t>pyqtgraph</w:t>
-      </w:r>
-      <w:proofErr w:type="spellEnd"/>
+        <w:t>This should install PyQt5, SIP and pyqtgraph</w:t>
+      </w:r>
     </w:p>
     <w:p>
       <w:pPr>
@@ -3408,29 +2874,7 @@
           <w:kern w:val="1"/>
           <w:u w:color="386EFF"/>
         </w:rPr>
-        <w:t xml:space="preserve">Running the python code to connect to the </w:t>
-      </w:r>
-      <w:proofErr w:type="spellStart"/>
-      <w:r>
-        <w:rPr>
-          <w:rFonts w:ascii="Helvetica" w:hAnsi="Helvetica" w:cs="Helvetica"/>
-          <w:b/>
-          <w:bCs/>
-          <w:kern w:val="1"/>
-          <w:u w:color="386EFF"/>
-        </w:rPr>
-        <w:t>RedPitaya</w:t>
-      </w:r>
-      <w:proofErr w:type="spellEnd"/>
-      <w:r>
-        <w:rPr>
-          <w:rFonts w:ascii="Helvetica" w:hAnsi="Helvetica" w:cs="Helvetica"/>
-          <w:b/>
-          <w:bCs/>
-          <w:kern w:val="1"/>
-          <w:u w:color="386EFF"/>
-        </w:rPr>
-        <w:t xml:space="preserve"> </w:t>
+        <w:t xml:space="preserve">Running the python code to connect to the RedPitaya </w:t>
       </w:r>
     </w:p>
     <w:p>

</xml_diff>